<commit_message>
Add PCB + update documentation
</commit_message>
<xml_diff>
--- a/documentation/Documentation_ESP_Smart_planter.docx
+++ b/documentation/Documentation_ESP_Smart_planter.docx
@@ -22,8 +22,88 @@
           <w:rStyle w:val="SubtleEmphasis"/>
         </w:rPr>
       </w:pPr>
-    </w:p>
-    <w:p>
+      <w:r>
+        <w:rPr>
+          <w:rStyle w:val="SubtleEmphasis"/>
+        </w:rPr>
+        <w:t>Below are pictures of the custom PCB</w:t>
+      </w:r>
+    </w:p>
+    <w:p>
+      <w:r>
+        <w:drawing>
+          <wp:inline distT="0" distB="0" distL="0" distR="0" wp14:anchorId="0710B9D7" wp14:editId="6610A011">
+            <wp:extent cx="2775165" cy="3480179"/>
+            <wp:effectExtent l="0" t="0" r="6350" b="6350"/>
+            <wp:docPr id="1835849430" name="Picture 1" descr="A purple circuit board with yellow dots&#10;&#10;Description automatically generated"/>
+            <wp:cNvGraphicFramePr>
+              <a:graphicFrameLocks xmlns:a="http://schemas.openxmlformats.org/drawingml/2006/main" noChangeAspect="1"/>
+            </wp:cNvGraphicFramePr>
+            <a:graphic xmlns:a="http://schemas.openxmlformats.org/drawingml/2006/main">
+              <a:graphicData uri="http://schemas.openxmlformats.org/drawingml/2006/picture">
+                <pic:pic xmlns:pic="http://schemas.openxmlformats.org/drawingml/2006/picture">
+                  <pic:nvPicPr>
+                    <pic:cNvPr id="1835849430" name="Picture 1" descr="A purple circuit board with yellow dots&#10;&#10;Description automatically generated"/>
+                    <pic:cNvPicPr/>
+                  </pic:nvPicPr>
+                  <pic:blipFill>
+                    <a:blip r:embed="rId5"/>
+                    <a:stretch>
+                      <a:fillRect/>
+                    </a:stretch>
+                  </pic:blipFill>
+                  <pic:spPr>
+                    <a:xfrm>
+                      <a:off x="0" y="0"/>
+                      <a:ext cx="2779446" cy="3485548"/>
+                    </a:xfrm>
+                    <a:prstGeom prst="rect">
+                      <a:avLst/>
+                    </a:prstGeom>
+                  </pic:spPr>
+                </pic:pic>
+              </a:graphicData>
+            </a:graphic>
+          </wp:inline>
+        </w:drawing>
+      </w:r>
+      <w:r>
+        <w:drawing>
+          <wp:inline distT="0" distB="0" distL="0" distR="0" wp14:anchorId="454C4BF9" wp14:editId="73C13D98">
+            <wp:extent cx="2790825" cy="3482811"/>
+            <wp:effectExtent l="0" t="0" r="0" b="3810"/>
+            <wp:docPr id="431559679" name="Picture 1" descr="A purple circuit board with yellow dots&#10;&#10;Description automatically generated"/>
+            <wp:cNvGraphicFramePr>
+              <a:graphicFrameLocks xmlns:a="http://schemas.openxmlformats.org/drawingml/2006/main" noChangeAspect="1"/>
+            </wp:cNvGraphicFramePr>
+            <a:graphic xmlns:a="http://schemas.openxmlformats.org/drawingml/2006/main">
+              <a:graphicData uri="http://schemas.openxmlformats.org/drawingml/2006/picture">
+                <pic:pic xmlns:pic="http://schemas.openxmlformats.org/drawingml/2006/picture">
+                  <pic:nvPicPr>
+                    <pic:cNvPr id="431559679" name="Picture 1" descr="A purple circuit board with yellow dots&#10;&#10;Description automatically generated"/>
+                    <pic:cNvPicPr/>
+                  </pic:nvPicPr>
+                  <pic:blipFill>
+                    <a:blip r:embed="rId6"/>
+                    <a:stretch>
+                      <a:fillRect/>
+                    </a:stretch>
+                  </pic:blipFill>
+                  <pic:spPr>
+                    <a:xfrm>
+                      <a:off x="0" y="0"/>
+                      <a:ext cx="2806732" cy="3502663"/>
+                    </a:xfrm>
+                    <a:prstGeom prst="rect">
+                      <a:avLst/>
+                    </a:prstGeom>
+                  </pic:spPr>
+                </pic:pic>
+              </a:graphicData>
+            </a:graphic>
+          </wp:inline>
+        </w:drawing>
+      </w:r>
       <w:r>
         <w:br w:type="page"/>
       </w:r>
@@ -216,8 +296,11 @@
     </w:p>
     <w:p>
       <w:pPr>
-        <w:ind w:left="360"/>
-      </w:pPr>
+        <w:pStyle w:val="Heading1"/>
+      </w:pPr>
+      <w:r>
+        <w:t>The software:</w:t>
+      </w:r>
     </w:p>
     <w:sectPr>
       <w:pgSz w:w="11906" w:h="16838"/>

</xml_diff>

<commit_message>
Add more comments + update docs
</commit_message>
<xml_diff>
--- a/documentation/Documentation_ESP_Smart_planter.docx
+++ b/documentation/Documentation_ESP_Smart_planter.docx
@@ -540,7 +540,10 @@
     </w:p>
     <w:p>
       <w:r>
-        <w:t>All of these datapoints are named appropriately in the influxdb</w:t>
+        <w:t>All</w:t>
+      </w:r>
+      <w:r>
+        <w:t xml:space="preserve"> these datapoints are named appropriately in the influxdb</w:t>
       </w:r>
       <w:r>
         <w:t>.</w:t>
@@ -585,7 +588,35 @@
           <w:b/>
           <w:bCs/>
         </w:rPr>
-        <w:t>Please make sure to change the WiFi SSID and Password BEFORE flashing the firmware to the board!</w:t>
+        <w:t>Please make sure to change the WiFi SSID</w:t>
+      </w:r>
+      <w:r>
+        <w:rPr>
+          <w:b/>
+          <w:bCs/>
+        </w:rPr>
+        <w:t>,</w:t>
+      </w:r>
+      <w:r>
+        <w:rPr>
+          <w:b/>
+          <w:bCs/>
+        </w:rPr>
+        <w:t xml:space="preserve"> Password </w:t>
+      </w:r>
+      <w:r>
+        <w:rPr>
+          <w:b/>
+          <w:bCs/>
+        </w:rPr>
+        <w:t xml:space="preserve">&amp; MQTT details </w:t>
+      </w:r>
+      <w:r>
+        <w:rPr>
+          <w:b/>
+          <w:bCs/>
+        </w:rPr>
+        <w:t>BEFORE flashing the firmware to the board!</w:t>
       </w:r>
       <w:r>
         <w:rPr>
@@ -607,7 +638,10 @@
         <w:t>”</w:t>
       </w:r>
       <w:r>
-        <w:t xml:space="preserve"> and </w:t>
+        <w:t>,</w:t>
+      </w:r>
+      <w:r>
+        <w:t xml:space="preserve"> </w:t>
       </w:r>
       <w:r>
         <w:t>“</w:t>
@@ -619,9 +653,68 @@
         <w:t>”</w:t>
       </w:r>
       <w:r>
+        <w:t>, “</w:t>
+      </w:r>
+      <w:r>
+        <w:t>mqtt_server</w:t>
+      </w:r>
+      <w:r>
+        <w:t>”, “</w:t>
+      </w:r>
+      <w:r>
+        <w:t>mqtt_port</w:t>
+      </w:r>
+      <w:r>
+        <w:t>”, “</w:t>
+      </w:r>
+      <w:r>
+        <w:t>mqtt_username</w:t>
+      </w:r>
+      <w:r>
+        <w:t>” &amp; “</w:t>
+      </w:r>
+      <w:r>
+        <w:t>mqtt_password</w:t>
+      </w:r>
+      <w:r>
+        <w:t>”</w:t>
+      </w:r>
+      <w:r>
         <w:t>.</w:t>
       </w:r>
     </w:p>
+    <w:p>
+      <w:r>
+        <w:t>If you connect your sensors to other pins, you can change those too. All sensors are defined somewhere at the top portion of the code.</w:t>
+      </w:r>
+    </w:p>
+    <w:p>
+      <w:r>
+        <w:t>I recommend you either solder screw terminals to the PCB or solder wires that connect the sensors to the PCB, any other (semi-) permanent way is fine too except for breadboards as the tend to get some bad connections or disconnected wires sometimes.</w:t>
+      </w:r>
+    </w:p>
+    <w:p>
+      <w:pPr>
+        <w:pStyle w:val="Heading1"/>
+      </w:pPr>
+      <w:r>
+        <w:lastRenderedPageBreak/>
+        <w:t>Important info:</w:t>
+      </w:r>
+    </w:p>
+    <w:p>
+      <w:r>
+        <w:t>Please refer to the sensor datasheets as some sensors should not be connected to the input of the ESP32 directly but instead need a pullup resistor or other special adjustments.</w:t>
+      </w:r>
+      <w:r>
+        <w:br/>
+        <w:t>These resistors are not shown in the schematic but are required to be present for the planter to work properly.</w:t>
+      </w:r>
+      <w:r>
+        <w:br w:type="page"/>
+      </w:r>
+    </w:p>
+    <w:p/>
     <w:p/>
     <w:sectPr>
       <w:pgSz w:w="11906" w:h="16838"/>
@@ -1417,7 +1510,6 @@
     <w:next w:val="Normal"/>
     <w:link w:val="Heading2Char"/>
     <w:uiPriority w:val="9"/>
-    <w:semiHidden/>
     <w:unhideWhenUsed/>
     <w:qFormat/>
     <w:rsid w:val="00B349EE"/>
@@ -1635,7 +1727,6 @@
     <w:basedOn w:val="DefaultParagraphFont"/>
     <w:link w:val="Heading2"/>
     <w:uiPriority w:val="9"/>
-    <w:semiHidden/>
     <w:rsid w:val="00B349EE"/>
     <w:rPr>
       <w:rFonts w:asciiTheme="majorHAnsi" w:eastAsiaTheme="majorEastAsia" w:hAnsiTheme="majorHAnsi" w:cstheme="majorBidi"/>

</xml_diff>